<commit_message>
correcting stuff rg --> hace to intrudcue a semi join for RG > 1.3 i think
</commit_message>
<xml_diff>
--- a/info/dokumentation_Bestandesauswertung_MoMoK_neu.docx
+++ b/info/dokumentation_Bestandesauswertung_MoMoK_neu.docx
@@ -1,6 +1,6 @@
 
 <file path=word/document.xml><?xml version="1.0" encoding="utf-8"?>
-<w:document xmlns:wpc="http://schemas.microsoft.com/office/word/2010/wordprocessingCanvas" xmlns:cx="http://schemas.microsoft.com/office/drawing/2014/chartex" xmlns:cx1="http://schemas.microsoft.com/office/drawing/2015/9/8/chartex" xmlns:cx2="http://schemas.microsoft.com/office/drawing/2015/10/21/chartex" xmlns:cx3="http://schemas.microsoft.com/office/drawing/2016/5/9/chartex" xmlns:cx4="http://schemas.microsoft.com/office/drawing/2016/5/10/chartex" xmlns:cx5="http://schemas.microsoft.com/office/drawing/2016/5/11/chartex" xmlns:cx6="http://schemas.microsoft.com/office/drawing/2016/5/12/chartex" xmlns:cx7="http://schemas.microsoft.com/office/drawing/2016/5/13/chartex" xmlns:cx8="http://schemas.microsoft.com/office/drawing/2016/5/14/chartex" xmlns:mc="http://schemas.openxmlformats.org/markup-compatibility/2006" xmlns:aink="http://schemas.microsoft.com/office/drawing/2016/ink" xmlns:am3d="http://schemas.microsoft.com/office/drawing/2017/model3d" xmlns:o="urn:schemas-microsoft-com:office:office" xmlns:r="http://schemas.openxmlformats.org/officeDocument/2006/relationships" xmlns:m="http://schemas.openxmlformats.org/officeDocument/2006/math" xmlns:v="urn:schemas-microsoft-com:vml" xmlns:wp14="http://schemas.microsoft.com/office/word/2010/wordprocessingDrawing" xmlns:wp="http://schemas.openxmlformats.org/drawingml/2006/wordprocessingDrawing" xmlns:w10="urn:schemas-microsoft-com:office:word" xmlns:w="http://schemas.openxmlformats.org/wordprocessingml/2006/main" xmlns:w14="http://schemas.microsoft.com/office/word/2010/wordml" xmlns:w15="http://schemas.microsoft.com/office/word/2012/wordml" xmlns:w16cid="http://schemas.microsoft.com/office/word/2016/wordml/cid" xmlns:w16se="http://schemas.microsoft.com/office/word/2015/wordml/symex" xmlns:wpg="http://schemas.microsoft.com/office/word/2010/wordprocessingGroup" xmlns:wpi="http://schemas.microsoft.com/office/word/2010/wordprocessingInk" xmlns:wne="http://schemas.microsoft.com/office/word/2006/wordml" xmlns:wps="http://schemas.microsoft.com/office/word/2010/wordprocessingShape" mc:Ignorable="w14 w15 w16se w16cid wp14">
+<w:document xmlns:wpc="http://schemas.microsoft.com/office/word/2010/wordprocessingCanvas" xmlns:cx="http://schemas.microsoft.com/office/drawing/2014/chartex" xmlns:cx1="http://schemas.microsoft.com/office/drawing/2015/9/8/chartex" xmlns:cx2="http://schemas.microsoft.com/office/drawing/2015/10/21/chartex" xmlns:cx3="http://schemas.microsoft.com/office/drawing/2016/5/9/chartex" xmlns:cx4="http://schemas.microsoft.com/office/drawing/2016/5/10/chartex" xmlns:cx5="http://schemas.microsoft.com/office/drawing/2016/5/11/chartex" xmlns:cx6="http://schemas.microsoft.com/office/drawing/2016/5/12/chartex" xmlns:cx7="http://schemas.microsoft.com/office/drawing/2016/5/13/chartex" xmlns:cx8="http://schemas.microsoft.com/office/drawing/2016/5/14/chartex" xmlns:mc="http://schemas.openxmlformats.org/markup-compatibility/2006" xmlns:aink="http://schemas.microsoft.com/office/drawing/2016/ink" xmlns:am3d="http://schemas.microsoft.com/office/drawing/2017/model3d" xmlns:o="urn:schemas-microsoft-com:office:office" xmlns:r="http://schemas.openxmlformats.org/officeDocument/2006/relationships" xmlns:m="http://schemas.openxmlformats.org/officeDocument/2006/math" xmlns:v="urn:schemas-microsoft-com:vml" xmlns:wp14="http://schemas.microsoft.com/office/word/2010/wordprocessingDrawing" xmlns:wp="http://schemas.openxmlformats.org/drawingml/2006/wordprocessingDrawing" xmlns:w10="urn:schemas-microsoft-com:office:word" xmlns:w="http://schemas.openxmlformats.org/wordprocessingml/2006/main" xmlns:w14="http://schemas.microsoft.com/office/word/2010/wordml" xmlns:w15="http://schemas.microsoft.com/office/word/2012/wordml" xmlns:w16cex="http://schemas.microsoft.com/office/word/2018/wordml/cex" xmlns:w16cid="http://schemas.microsoft.com/office/word/2016/wordml/cid" xmlns:w16="http://schemas.microsoft.com/office/word/2018/wordml" xmlns:w16sdtdh="http://schemas.microsoft.com/office/word/2020/wordml/sdtdatahash" xmlns:w16se="http://schemas.microsoft.com/office/word/2015/wordml/symex" xmlns:wpg="http://schemas.microsoft.com/office/word/2010/wordprocessingGroup" xmlns:wpi="http://schemas.microsoft.com/office/word/2010/wordprocessingInk" xmlns:wne="http://schemas.microsoft.com/office/word/2006/wordml" xmlns:wps="http://schemas.microsoft.com/office/word/2010/wordprocessingShape" mc:Ignorable="w14 w15 w16se w16cid w16 w16cex w16sdtdh wp14">
   <w:body>
     <w:p>
       <w:pPr>
@@ -46,6 +46,7 @@
           <w:docPartUnique/>
         </w:docPartObj>
       </w:sdtPr>
+      <w:sdtEndPr/>
       <w:sdtContent>
         <w:p>
           <w:pPr>
@@ -4856,21 +4857,7 @@
         <w:rPr>
           <w:shd w:val="clear" w:color="auto" w:fill="FFFFFF"/>
         </w:rPr>
-        <w:t xml:space="preserve">, K., </w:t>
-      </w:r>
-      <w:proofErr w:type="spellStart"/>
-      <w:r>
-        <w:rPr>
-          <w:shd w:val="clear" w:color="auto" w:fill="FFFFFF"/>
-        </w:rPr>
-        <w:t>Kändler</w:t>
-      </w:r>
-      <w:proofErr w:type="spellEnd"/>
-      <w:r>
-        <w:rPr>
-          <w:shd w:val="clear" w:color="auto" w:fill="FFFFFF"/>
-        </w:rPr>
-        <w:t>, G.</w:t>
+        <w:t>, K., Kändler, G.</w:t>
       </w:r>
       <w:r>
         <w:rPr>
@@ -4963,21 +4950,7 @@
         <w:rPr>
           <w:shd w:val="clear" w:color="auto" w:fill="FFFFFF"/>
         </w:rPr>
-        <w:t>Riedel, Thomas/</w:t>
-      </w:r>
-      <w:proofErr w:type="spellStart"/>
-      <w:r>
-        <w:rPr>
-          <w:shd w:val="clear" w:color="auto" w:fill="FFFFFF"/>
-        </w:rPr>
-        <w:t>Kändler</w:t>
-      </w:r>
-      <w:proofErr w:type="spellEnd"/>
-      <w:r>
-        <w:rPr>
-          <w:shd w:val="clear" w:color="auto" w:fill="FFFFFF"/>
-        </w:rPr>
-        <w:t>, Gerald (2017): Nationale Treibhausgasberichterstattung: Neue Funktionen zur Schätzung der oberirdischen Biomasse am Einzelbaum. In: Forstarchiv : forstwissenschaftliche Fachzeitschrift 88, p. 31–38.</w:t>
+        <w:t>Riedel, Thomas/Kändler, Gerald (2017): Nationale Treibhausgasberichterstattung: Neue Funktionen zur Schätzung der oberirdischen Biomasse am Einzelbaum. In: Forstarchiv : forstwissenschaftliche Fachzeitschrift 88, p. 31–38.</w:t>
       </w:r>
       <w:r>
         <w:rPr>
@@ -5460,13 +5433,8 @@
       <w:pPr>
         <w:pStyle w:val="Liste-1"/>
       </w:pPr>
-      <w:proofErr w:type="spellStart"/>
-      <w:r>
-        <w:t>Kändler</w:t>
-      </w:r>
-      <w:proofErr w:type="spellEnd"/>
-      <w:r>
-        <w:t xml:space="preserve">, G. and B. Bösch (2012). Methodenentwicklung für die 3. Bundeswaldinventur: Modul 3 Überprüfung und Neukonzeption einer Biomassefunktion - Abschlussbericht. Im Auftrag des Bundesministeriums für Ernährung, Landwirtschaft und Verbraucherschutz in Zusammenarbeit mit dem Institut für Waldökologie und Waldinventur des Johann Heinrich </w:t>
+      <w:r>
+        <w:t xml:space="preserve">Kändler, G. and B. Bösch (2012). Methodenentwicklung für die 3. Bundeswaldinventur: Modul 3 Überprüfung und Neukonzeption einer Biomassefunktion - Abschlussbericht. Im Auftrag des Bundesministeriums für Ernährung, Landwirtschaft und Verbraucherschutz in Zusammenarbeit mit dem Institut für Waldökologie und Waldinventur des Johann Heinrich </w:t>
       </w:r>
       <w:proofErr w:type="gramStart"/>
       <w:r>
@@ -7110,10 +7078,8 @@
                       <wp:extent cx="3867150" cy="215900"/>
                       <wp:effectExtent l="0" t="0" r="95250" b="50800"/>
                       <wp:wrapNone/>
-                      <wp:docPr id="20" name="Verbinder: gewinkelt 20">
-                        <a:extLst xmlns:a="http://schemas.openxmlformats.org/drawingml/2006/main"/>
-                      </wp:docPr>
-                      <wp:cNvGraphicFramePr>
+                      <wp:docPr id="20" name="Verbinder: gewinkelt 20"/>
+                      <wp:cNvGraphicFramePr xmlns:a="http://schemas.openxmlformats.org/drawingml/2006/main">
                         <a:graphicFrameLocks xmlns:a="http://schemas.openxmlformats.org/drawingml/2006/main"/>
                       </wp:cNvGraphicFramePr>
                       <a:graphic xmlns:a="http://schemas.openxmlformats.org/drawingml/2006/main">
@@ -8267,10 +8233,8 @@
                       <wp:extent cx="2749550" cy="241300"/>
                       <wp:effectExtent l="0" t="0" r="88900" b="63500"/>
                       <wp:wrapNone/>
-                      <wp:docPr id="21" name="Verbinder: gewinkelt 21">
-                        <a:extLst xmlns:a="http://schemas.openxmlformats.org/drawingml/2006/main"/>
-                      </wp:docPr>
-                      <wp:cNvGraphicFramePr>
+                      <wp:docPr id="21" name="Verbinder: gewinkelt 21"/>
+                      <wp:cNvGraphicFramePr xmlns:a="http://schemas.openxmlformats.org/drawingml/2006/main">
                         <a:graphicFrameLocks xmlns:a="http://schemas.openxmlformats.org/drawingml/2006/main"/>
                       </wp:cNvGraphicFramePr>
                       <a:graphic xmlns:a="http://schemas.openxmlformats.org/drawingml/2006/main">
@@ -9299,10 +9263,8 @@
                       <wp:extent cx="1739900" cy="203200"/>
                       <wp:effectExtent l="0" t="0" r="88900" b="63500"/>
                       <wp:wrapNone/>
-                      <wp:docPr id="22" name="Verbinder: gewinkelt 22">
-                        <a:extLst xmlns:a="http://schemas.openxmlformats.org/drawingml/2006/main"/>
-                      </wp:docPr>
-                      <wp:cNvGraphicFramePr>
+                      <wp:docPr id="22" name="Verbinder: gewinkelt 22"/>
+                      <wp:cNvGraphicFramePr xmlns:a="http://schemas.openxmlformats.org/drawingml/2006/main">
                         <a:graphicFrameLocks xmlns:a="http://schemas.openxmlformats.org/drawingml/2006/main"/>
                       </wp:cNvGraphicFramePr>
                       <a:graphic xmlns:a="http://schemas.openxmlformats.org/drawingml/2006/main">
@@ -10363,10 +10325,8 @@
                       <wp:extent cx="895350" cy="317500"/>
                       <wp:effectExtent l="0" t="0" r="76200" b="63500"/>
                       <wp:wrapNone/>
-                      <wp:docPr id="23" name="Verbinder: gewinkelt 23">
-                        <a:extLst xmlns:a="http://schemas.openxmlformats.org/drawingml/2006/main"/>
-                      </wp:docPr>
-                      <wp:cNvGraphicFramePr>
+                      <wp:docPr id="23" name="Verbinder: gewinkelt 23"/>
+                      <wp:cNvGraphicFramePr xmlns:a="http://schemas.openxmlformats.org/drawingml/2006/main">
                         <a:graphicFrameLocks xmlns:a="http://schemas.openxmlformats.org/drawingml/2006/main"/>
                       </wp:cNvGraphicFramePr>
                       <a:graphic xmlns:a="http://schemas.openxmlformats.org/drawingml/2006/main">
@@ -12727,21 +12687,7 @@
         <w:rPr>
           <w:rFonts w:asciiTheme="minorHAnsi" w:hAnsiTheme="minorHAnsi" w:cstheme="minorHAnsi"/>
         </w:rPr>
-        <w:t xml:space="preserve">Das R2 des Modells pro Baumart über alle Plots </w:t>
-      </w:r>
-      <w:proofErr w:type="spellStart"/>
-      <w:r>
-        <w:rPr>
-          <w:rFonts w:asciiTheme="minorHAnsi" w:hAnsiTheme="minorHAnsi" w:cstheme="minorHAnsi"/>
-        </w:rPr>
-        <w:t>Höher</w:t>
-      </w:r>
-      <w:proofErr w:type="spellEnd"/>
-      <w:r>
-        <w:rPr>
-          <w:rFonts w:asciiTheme="minorHAnsi" w:hAnsiTheme="minorHAnsi" w:cstheme="minorHAnsi"/>
-        </w:rPr>
-        <w:t xml:space="preserve"> als &lt; 0.70 ist</w:t>
+        <w:t>Das R2 des Modells pro Baumart über alle Plots Höher als &lt; 0.70 ist</w:t>
       </w:r>
       <w:proofErr w:type="gramStart"/>
       <w:r>
@@ -12997,21 +12943,7 @@
         <w:rPr>
           <w:rFonts w:asciiTheme="minorHAnsi" w:hAnsiTheme="minorHAnsi" w:cstheme="minorHAnsi"/>
         </w:rPr>
-        <w:t xml:space="preserve">Die Koeffizienten der Einheitshöhenkurvenfunktionen von </w:t>
-      </w:r>
-      <w:proofErr w:type="spellStart"/>
-      <w:r>
-        <w:rPr>
-          <w:rFonts w:asciiTheme="minorHAnsi" w:hAnsiTheme="minorHAnsi" w:cstheme="minorHAnsi"/>
-        </w:rPr>
-        <w:t>Sloboda</w:t>
-      </w:r>
-      <w:proofErr w:type="spellEnd"/>
-      <w:r>
-        <w:rPr>
-          <w:rFonts w:asciiTheme="minorHAnsi" w:hAnsiTheme="minorHAnsi" w:cstheme="minorHAnsi"/>
-        </w:rPr>
-        <w:t xml:space="preserve"> und Curtis differenzieren folgende Baumartengruppen: Fichte, Tanne, Douglasie, Kiefer, </w:t>
+        <w:t xml:space="preserve">Die Koeffizienten der Einheitshöhenkurvenfunktionen von Sloboda und Curtis differenzieren folgende Baumartengruppen: Fichte, Tanne, Douglasie, Kiefer, </w:t>
       </w:r>
       <w:proofErr w:type="spellStart"/>
       <w:r>
@@ -14116,39 +14048,69 @@
         </w:numPr>
       </w:pPr>
       <w:r>
+        <w:rPr>
+          <w:lang w:val="en-US"/>
+        </w:rPr>
         <w:t xml:space="preserve">e.g.: </w:t>
       </w:r>
       <w:proofErr w:type="spellStart"/>
       <w:r>
+        <w:rPr>
+          <w:lang w:val="en-US"/>
+        </w:rPr>
         <w:t>x_bart</w:t>
       </w:r>
       <w:proofErr w:type="spellEnd"/>
       <w:r>
+        <w:rPr>
+          <w:lang w:val="en-US"/>
+        </w:rPr>
         <w:t xml:space="preserve">: Acer </w:t>
       </w:r>
       <w:proofErr w:type="spellStart"/>
       <w:r>
+        <w:rPr>
+          <w:lang w:val="en-US"/>
+        </w:rPr>
         <w:t>plataniodes</w:t>
       </w:r>
       <w:proofErr w:type="spellEnd"/>
       <w:r>
-        <w:t xml:space="preserve">, Acer pseudoplatanus, Acer campestre, Acer </w:t>
-      </w:r>
-      <w:proofErr w:type="spellStart"/>
-      <w:r>
-        <w:t>negundo</w:t>
-      </w:r>
-      <w:proofErr w:type="spellEnd"/>
-      <w:r>
-        <w:t xml:space="preserve">, Acer </w:t>
-      </w:r>
-      <w:proofErr w:type="spellStart"/>
-      <w:r>
+        <w:rPr>
+          <w:lang w:val="en-US"/>
+        </w:rPr>
+        <w:t xml:space="preserve">, Acer pseudoplatanus, Acer </w:t>
+      </w:r>
+      <w:proofErr w:type="spellStart"/>
+      <w:r>
+        <w:rPr>
+          <w:lang w:val="en-US"/>
+        </w:rPr>
+        <w:t>campestre</w:t>
+      </w:r>
+      <w:proofErr w:type="spellEnd"/>
+      <w:r>
+        <w:rPr>
+          <w:lang w:val="en-US"/>
+        </w:rPr>
+        <w:t xml:space="preserve">, Acer negundo, Acer </w:t>
+      </w:r>
+      <w:proofErr w:type="spellStart"/>
+      <w:r>
+        <w:rPr>
+          <w:lang w:val="en-US"/>
+        </w:rPr>
         <w:t>opalus</w:t>
       </w:r>
       <w:proofErr w:type="spellEnd"/>
       <w:r>
-        <w:t xml:space="preserve">, etc. → </w:t>
+        <w:rPr>
+          <w:lang w:val="en-US"/>
+        </w:rPr>
+        <w:t xml:space="preserve">, etc. </w:t>
+      </w:r>
+      <w:r>
+        <w:t xml:space="preserve">→ </w:t>
       </w:r>
       <w:proofErr w:type="spellStart"/>
       <w:r>
@@ -14271,96 +14233,50 @@
           <w:numId w:val="5"/>
         </w:numPr>
       </w:pPr>
-      <w:r>
-        <w:t xml:space="preserve">e.g. </w:t>
-      </w:r>
-      <w:proofErr w:type="spellStart"/>
-      <w:r>
+      <w:proofErr w:type="gramStart"/>
+      <w:r>
+        <w:rPr>
+          <w:lang w:val="en-US"/>
+        </w:rPr>
+        <w:t>e.g.</w:t>
+      </w:r>
+      <w:proofErr w:type="gramEnd"/>
+      <w:r>
+        <w:rPr>
+          <w:lang w:val="en-US"/>
+        </w:rPr>
+        <w:t xml:space="preserve"> </w:t>
+      </w:r>
+      <w:proofErr w:type="spellStart"/>
+      <w:r>
+        <w:rPr>
+          <w:lang w:val="en-US"/>
+        </w:rPr>
         <w:t>x_bart</w:t>
       </w:r>
       <w:proofErr w:type="spellEnd"/>
       <w:r>
-        <w:t xml:space="preserve">: </w:t>
-      </w:r>
-      <w:proofErr w:type="spellStart"/>
-      <w:r>
-        <w:t>Abies</w:t>
-      </w:r>
-      <w:proofErr w:type="spellEnd"/>
-      <w:r>
-        <w:t xml:space="preserve"> </w:t>
-      </w:r>
-      <w:proofErr w:type="spellStart"/>
-      <w:r>
-        <w:t>grandis</w:t>
-      </w:r>
-      <w:proofErr w:type="spellEnd"/>
-      <w:r>
-        <w:t xml:space="preserve">, </w:t>
-      </w:r>
-      <w:proofErr w:type="spellStart"/>
-      <w:r>
-        <w:t>Abies</w:t>
-      </w:r>
-      <w:proofErr w:type="spellEnd"/>
-      <w:r>
-        <w:t xml:space="preserve"> </w:t>
-      </w:r>
-      <w:proofErr w:type="spellStart"/>
-      <w:r>
-        <w:t>alba</w:t>
-      </w:r>
-      <w:proofErr w:type="spellEnd"/>
-      <w:r>
-        <w:t xml:space="preserve">, </w:t>
-      </w:r>
-      <w:proofErr w:type="spellStart"/>
-      <w:r>
-        <w:t>Abies</w:t>
-      </w:r>
-      <w:proofErr w:type="spellEnd"/>
-      <w:r>
-        <w:t xml:space="preserve"> </w:t>
-      </w:r>
-      <w:proofErr w:type="spellStart"/>
-      <w:r>
-        <w:t>amabilis</w:t>
-      </w:r>
-      <w:proofErr w:type="spellEnd"/>
-      <w:r>
-        <w:t xml:space="preserve">, </w:t>
-      </w:r>
-      <w:proofErr w:type="spellStart"/>
-      <w:r>
-        <w:t>Abies</w:t>
-      </w:r>
-      <w:proofErr w:type="spellEnd"/>
-      <w:r>
-        <w:t xml:space="preserve"> </w:t>
-      </w:r>
-      <w:proofErr w:type="spellStart"/>
-      <w:r>
+        <w:rPr>
+          <w:lang w:val="en-US"/>
+        </w:rPr>
+        <w:t xml:space="preserve">: Abies grandis, Abies alba, Abies amabilis, Abies </w:t>
+      </w:r>
+      <w:proofErr w:type="spellStart"/>
+      <w:r>
+        <w:rPr>
+          <w:lang w:val="en-US"/>
+        </w:rPr>
         <w:t>cilicica</w:t>
       </w:r>
       <w:proofErr w:type="spellEnd"/>
       <w:r>
-        <w:t xml:space="preserve">, </w:t>
-      </w:r>
-      <w:proofErr w:type="spellStart"/>
-      <w:r>
-        <w:t>Abies</w:t>
-      </w:r>
-      <w:proofErr w:type="spellEnd"/>
-      <w:r>
-        <w:t xml:space="preserve"> </w:t>
-      </w:r>
-      <w:proofErr w:type="spellStart"/>
-      <w:r>
-        <w:t>spp</w:t>
-      </w:r>
-      <w:proofErr w:type="spellEnd"/>
-      <w:r>
-        <w:t xml:space="preserve">., etc. → </w:t>
+        <w:rPr>
+          <w:lang w:val="en-US"/>
+        </w:rPr>
+        <w:t xml:space="preserve">, Abies spp., etc. </w:t>
+      </w:r>
+      <w:r>
+        <w:t xml:space="preserve">→ </w:t>
       </w:r>
       <w:proofErr w:type="spellStart"/>
       <w:r>
@@ -14466,41 +14382,85 @@
           <w:ilvl w:val="1"/>
           <w:numId w:val="5"/>
         </w:numPr>
-      </w:pPr>
-      <w:r>
+        <w:rPr>
+          <w:lang w:val="en-US"/>
+        </w:rPr>
+      </w:pPr>
+      <w:r>
+        <w:rPr>
+          <w:lang w:val="en-US"/>
+        </w:rPr>
         <w:t xml:space="preserve">e.g.: </w:t>
       </w:r>
       <w:proofErr w:type="spellStart"/>
       <w:r>
+        <w:rPr>
+          <w:lang w:val="en-US"/>
+        </w:rPr>
         <w:t>x_</w:t>
       </w:r>
       <w:proofErr w:type="gramStart"/>
       <w:r>
+        <w:rPr>
+          <w:lang w:val="en-US"/>
+        </w:rPr>
         <w:t>bart</w:t>
       </w:r>
       <w:proofErr w:type="spellEnd"/>
       <w:r>
+        <w:rPr>
+          <w:lang w:val="en-US"/>
+        </w:rPr>
         <w:t xml:space="preserve"> :</w:t>
       </w:r>
       <w:proofErr w:type="gramEnd"/>
       <w:r>
+        <w:rPr>
+          <w:lang w:val="en-US"/>
+        </w:rPr>
         <w:t xml:space="preserve"> Fagus sylvatica, Fagus </w:t>
       </w:r>
       <w:proofErr w:type="spellStart"/>
       <w:r>
+        <w:rPr>
+          <w:lang w:val="en-US"/>
+        </w:rPr>
         <w:t>orientalis</w:t>
       </w:r>
       <w:proofErr w:type="spellEnd"/>
       <w:r>
+        <w:rPr>
+          <w:lang w:val="en-US"/>
+        </w:rPr>
         <w:t xml:space="preserve">, Fagus </w:t>
       </w:r>
       <w:proofErr w:type="spellStart"/>
       <w:r>
+        <w:rPr>
+          <w:lang w:val="en-US"/>
+        </w:rPr>
         <w:t>moesiaca</w:t>
       </w:r>
       <w:proofErr w:type="spellEnd"/>
       <w:r>
-        <w:t xml:space="preserve"> → TapeS: Fagus sylvatica, Fagus sylvatica, …</w:t>
+        <w:rPr>
+          <w:lang w:val="en-US"/>
+        </w:rPr>
+        <w:t xml:space="preserve"> → </w:t>
+      </w:r>
+      <w:proofErr w:type="spellStart"/>
+      <w:r>
+        <w:rPr>
+          <w:lang w:val="en-US"/>
+        </w:rPr>
+        <w:t>TapeS</w:t>
+      </w:r>
+      <w:proofErr w:type="spellEnd"/>
+      <w:r>
+        <w:rPr>
+          <w:lang w:val="en-US"/>
+        </w:rPr>
+        <w:t>: Fagus sylvatica, Fagus sylvatica, …</w:t>
       </w:r>
     </w:p>
     <w:p>
@@ -14528,31 +14488,41 @@
         </w:numPr>
       </w:pPr>
       <w:r>
+        <w:rPr>
+          <w:lang w:val="en-US"/>
+        </w:rPr>
         <w:t xml:space="preserve">e.g.: </w:t>
       </w:r>
       <w:proofErr w:type="spellStart"/>
       <w:r>
+        <w:rPr>
+          <w:lang w:val="en-US"/>
+        </w:rPr>
         <w:t>x_bart</w:t>
       </w:r>
       <w:proofErr w:type="spellEnd"/>
       <w:r>
+        <w:rPr>
+          <w:lang w:val="en-US"/>
+        </w:rPr>
         <w:t xml:space="preserve">: </w:t>
       </w:r>
       <w:proofErr w:type="spellStart"/>
       <w:r>
+        <w:rPr>
+          <w:lang w:val="en-US"/>
+        </w:rPr>
         <w:t>Tuja</w:t>
       </w:r>
       <w:proofErr w:type="spellEnd"/>
       <w:r>
-        <w:t xml:space="preserve"> </w:t>
-      </w:r>
-      <w:proofErr w:type="spellStart"/>
-      <w:r>
-        <w:t>spp</w:t>
-      </w:r>
-      <w:proofErr w:type="spellEnd"/>
-      <w:r>
-        <w:t xml:space="preserve">. → </w:t>
+        <w:rPr>
+          <w:lang w:val="en-US"/>
+        </w:rPr>
+        <w:t xml:space="preserve"> spp. </w:t>
+      </w:r>
+      <w:r>
+        <w:t xml:space="preserve">→ </w:t>
       </w:r>
       <w:proofErr w:type="spellStart"/>
       <w:r>
@@ -16400,16 +16370,8 @@
         <w:rPr>
           <w:shd w:val="clear" w:color="auto" w:fill="FFFD59"/>
         </w:rPr>
-        <w:t xml:space="preserve">Daniel </w:t>
-      </w:r>
-      <w:proofErr w:type="spellStart"/>
-      <w:r>
-        <w:rPr>
-          <w:shd w:val="clear" w:color="auto" w:fill="FFFD59"/>
-        </w:rPr>
-        <w:t>Ziche</w:t>
-      </w:r>
-      <w:proofErr w:type="spellEnd"/>
+        <w:t>Daniel Ziche</w:t>
+      </w:r>
       <w:r>
         <w:rPr>
           <w:shd w:val="clear" w:color="auto" w:fill="FFFD59"/>
@@ -18660,22 +18622,11 @@
         <w:t>“</w:t>
       </w:r>
       <w:r>
-        <w:t xml:space="preserve"> zuzuordnen sind</w:t>
-      </w:r>
-      <w:bookmarkStart w:id="15" w:name="_GoBack"/>
-      <w:bookmarkEnd w:id="15"/>
-      <w:r>
-        <w:t xml:space="preserve"> werden </w:t>
+        <w:t xml:space="preserve"> zuzuordnen sind werden </w:t>
       </w:r>
       <w:proofErr w:type="gramStart"/>
       <w:r>
-        <w:t xml:space="preserve">mit andere </w:t>
-      </w:r>
-      <w:r>
-        <w:t>Nadel</w:t>
-      </w:r>
-      <w:r>
-        <w:t>bäume</w:t>
+        <w:t>mit andere Nadelbäume</w:t>
       </w:r>
       <w:proofErr w:type="gramEnd"/>
       <w:r>
@@ -18683,13 +18634,7 @@
       </w:r>
       <w:proofErr w:type="spellStart"/>
       <w:r>
-        <w:t>a</w:t>
-      </w:r>
-      <w:r>
-        <w:t>N</w:t>
-      </w:r>
-      <w:r>
-        <w:t>B</w:t>
+        <w:t>aNB</w:t>
       </w:r>
       <w:proofErr w:type="spellEnd"/>
       <w:r>
@@ -20648,21 +20593,7 @@
         <w:rPr>
           <w:rFonts w:asciiTheme="minorHAnsi" w:hAnsiTheme="minorHAnsi" w:cstheme="minorHAnsi"/>
         </w:rPr>
-        <w:t xml:space="preserve">Hierfür wurden, wie in „Kohlenstoff- und Nährelementspeicherung von Waldflächen des forstlichen </w:t>
-      </w:r>
-      <w:proofErr w:type="spellStart"/>
-      <w:r>
-        <w:rPr>
-          <w:rFonts w:asciiTheme="minorHAnsi" w:hAnsiTheme="minorHAnsi" w:cstheme="minorHAnsi"/>
-        </w:rPr>
-        <w:t>Umweltmonitorings</w:t>
-      </w:r>
-      <w:proofErr w:type="spellEnd"/>
-      <w:r>
-        <w:rPr>
-          <w:rFonts w:asciiTheme="minorHAnsi" w:hAnsiTheme="minorHAnsi" w:cstheme="minorHAnsi"/>
-        </w:rPr>
-        <w:t xml:space="preserve"> (BZE) in Rheinland-Pfalz“ (</w:t>
+        <w:t>Hierfür wurden, wie in „Kohlenstoff- und Nährelementspeicherung von Waldflächen des forstlichen Umweltmonitorings (BZE) in Rheinland-Pfalz“ (</w:t>
       </w:r>
       <w:proofErr w:type="spellStart"/>
       <w:r>
@@ -21018,7 +20949,7 @@
           <w:rFonts w:asciiTheme="minorHAnsi" w:hAnsiTheme="minorHAnsi" w:cstheme="minorHAnsi"/>
         </w:rPr>
       </w:pPr>
-      <w:bookmarkStart w:id="16" w:name="_Toc137711757"/>
+      <w:bookmarkStart w:id="15" w:name="_Toc137711757"/>
       <w:r>
         <w:rPr>
           <w:rFonts w:asciiTheme="minorHAnsi" w:hAnsiTheme="minorHAnsi" w:cstheme="minorHAnsi"/>
@@ -21026,7 +20957,7 @@
         </w:rPr>
         <w:t>Totholz</w:t>
       </w:r>
-      <w:bookmarkEnd w:id="16"/>
+      <w:bookmarkEnd w:id="15"/>
     </w:p>
     <w:p>
       <w:pPr>
@@ -21039,14 +20970,14 @@
           <w:rFonts w:asciiTheme="minorHAnsi" w:hAnsiTheme="minorHAnsi" w:cstheme="minorHAnsi"/>
         </w:rPr>
       </w:pPr>
-      <w:bookmarkStart w:id="17" w:name="_Toc137711758"/>
+      <w:bookmarkStart w:id="16" w:name="_Toc137711758"/>
       <w:r>
         <w:rPr>
           <w:rFonts w:asciiTheme="minorHAnsi" w:hAnsiTheme="minorHAnsi" w:cstheme="minorHAnsi"/>
         </w:rPr>
         <w:t>Volumen</w:t>
       </w:r>
-      <w:bookmarkEnd w:id="17"/>
+      <w:bookmarkEnd w:id="16"/>
     </w:p>
     <w:p>
       <w:pPr>
@@ -22013,14 +21944,14 @@
           <w:rFonts w:asciiTheme="minorHAnsi" w:hAnsiTheme="minorHAnsi" w:cstheme="minorHAnsi"/>
         </w:rPr>
       </w:pPr>
-      <w:bookmarkStart w:id="18" w:name="_Toc137711759"/>
+      <w:bookmarkStart w:id="17" w:name="_Toc137711759"/>
       <w:r>
         <w:rPr>
           <w:rFonts w:asciiTheme="minorHAnsi" w:hAnsiTheme="minorHAnsi" w:cstheme="minorHAnsi"/>
         </w:rPr>
         <w:t>Artengruppen</w:t>
       </w:r>
-      <w:bookmarkEnd w:id="18"/>
+      <w:bookmarkEnd w:id="17"/>
     </w:p>
     <w:p>
       <w:pPr>
@@ -22113,7 +22044,7 @@
           <w:rFonts w:asciiTheme="minorHAnsi" w:hAnsiTheme="minorHAnsi" w:cstheme="minorHAnsi"/>
         </w:rPr>
       </w:pPr>
-      <w:bookmarkStart w:id="19" w:name="_Toc137711760"/>
+      <w:bookmarkStart w:id="18" w:name="_Toc137711760"/>
       <w:r>
         <w:rPr>
           <w:rFonts w:asciiTheme="minorHAnsi" w:hAnsiTheme="minorHAnsi" w:cstheme="minorHAnsi"/>
@@ -22121,7 +22052,7 @@
         <w:lastRenderedPageBreak/>
         <w:t>Zersetzungsgrad</w:t>
       </w:r>
-      <w:bookmarkEnd w:id="19"/>
+      <w:bookmarkEnd w:id="18"/>
     </w:p>
     <w:p>
       <w:pPr>
@@ -22825,11 +22756,11 @@
           <w:numId w:val="1"/>
         </w:numPr>
       </w:pPr>
-      <w:bookmarkStart w:id="20" w:name="_Toc137711761"/>
+      <w:bookmarkStart w:id="19" w:name="_Toc137711761"/>
       <w:r>
         <w:t>Totholzdichte</w:t>
       </w:r>
-      <w:bookmarkEnd w:id="20"/>
+      <w:bookmarkEnd w:id="19"/>
     </w:p>
     <w:p>
       <w:pPr>
@@ -23113,7 +23044,7 @@
           <w:iCs w:val="0"/>
         </w:rPr>
       </w:pPr>
-      <w:bookmarkStart w:id="21" w:name="_Ref136505629"/>
+      <w:bookmarkStart w:id="20" w:name="_Ref136505629"/>
       <w:r>
         <w:t>Abbildung </w:t>
       </w:r>
@@ -23132,7 +23063,7 @@
       <w:r>
         <w:fldChar w:fldCharType="end"/>
       </w:r>
-      <w:bookmarkEnd w:id="21"/>
+      <w:bookmarkEnd w:id="20"/>
       <w:r>
         <w:t xml:space="preserve">: Berechnung der Totholz Biomasse (Quelle: </w:t>
       </w:r>
@@ -23239,19 +23170,32 @@
           <w:u w:val="single"/>
         </w:rPr>
       </w:pPr>
-      <w:bookmarkStart w:id="22" w:name="_Ref136505508"/>
+      <w:bookmarkStart w:id="21" w:name="_Ref136505508"/>
       <w:r>
         <w:t>Abbildung </w:t>
       </w:r>
-      <w:fldSimple w:instr=" SEQ Abbildung \* ARABIC ">
-        <w:r>
-          <w:rPr>
-            <w:noProof/>
-          </w:rPr>
-          <w:t>2</w:t>
-        </w:r>
-      </w:fldSimple>
-      <w:bookmarkEnd w:id="22"/>
+      <w:r>
+        <w:fldChar w:fldCharType="begin"/>
+      </w:r>
+      <w:r>
+        <w:instrText xml:space="preserve"> SEQ Abbildung \* ARABIC </w:instrText>
+      </w:r>
+      <w:r>
+        <w:fldChar w:fldCharType="separate"/>
+      </w:r>
+      <w:r>
+        <w:rPr>
+          <w:noProof/>
+        </w:rPr>
+        <w:t>2</w:t>
+      </w:r>
+      <w:r>
+        <w:rPr>
+          <w:noProof/>
+        </w:rPr>
+        <w:fldChar w:fldCharType="end"/>
+      </w:r>
+      <w:bookmarkEnd w:id="21"/>
       <w:r>
         <w:t>: Holzdichten (</w:t>
       </w:r>
@@ -23368,14 +23312,14 @@
           <w:rFonts w:asciiTheme="minorHAnsi" w:hAnsiTheme="minorHAnsi" w:cstheme="minorHAnsi"/>
         </w:rPr>
       </w:pPr>
-      <w:bookmarkStart w:id="23" w:name="_Toc137711762"/>
+      <w:bookmarkStart w:id="22" w:name="_Toc137711762"/>
       <w:r>
         <w:rPr>
           <w:rFonts w:asciiTheme="minorHAnsi" w:hAnsiTheme="minorHAnsi" w:cstheme="minorHAnsi"/>
         </w:rPr>
         <w:t>Relative Totholzdichte für TapeS Biomasse in Kompartimenten</w:t>
       </w:r>
-      <w:bookmarkEnd w:id="23"/>
+      <w:bookmarkEnd w:id="22"/>
     </w:p>
     <w:p>
       <w:pPr>
@@ -24226,15 +24170,13 @@
         <w:t>.</w:t>
       </w:r>
       <w:r>
-        <w:t xml:space="preserve"> Da der </w:t>
-      </w:r>
-      <w:proofErr w:type="spellStart"/>
-      <w:r>
-        <w:t>Zerstzungsgrad</w:t>
-      </w:r>
-      <w:proofErr w:type="spellEnd"/>
-      <w:r>
-        <w:t xml:space="preserve"> alleine jedoch keine Auskunft über die noch vorhandenen Kompartimente des Totholzstückes gibt, muss die Kompartimentierung zunächst auf folgende Totholztypen und Kompartimente beschränkt werden: </w:t>
+        <w:t xml:space="preserve"> Da der Zers</w:t>
+      </w:r>
+      <w:r>
+        <w:t>e</w:t>
+      </w:r>
+      <w:r>
+        <w:t xml:space="preserve">tzungsgrad alleine jedoch keine Auskunft über die noch vorhandenen Kompartimente des Totholzstückes gibt, muss die Kompartimentierung zunächst auf folgende Totholztypen und Kompartimente beschränkt werden: </w:t>
       </w:r>
     </w:p>
     <w:tbl>
@@ -24272,7 +24214,7 @@
             <w:pPr>
               <w:pStyle w:val="Tabellentext"/>
             </w:pPr>
-            <w:bookmarkStart w:id="24" w:name="_Hlk138663834"/>
+            <w:bookmarkStart w:id="23" w:name="_Hlk138663834"/>
             <w:r>
               <w:t>Totholztyp</w:t>
             </w:r>
@@ -24582,7 +24524,7 @@
             <w:r>
               <w:t xml:space="preserve">., Derbholzrinde, </w:t>
             </w:r>
-            <w:commentRangeStart w:id="25"/>
+            <w:commentRangeStart w:id="24"/>
             <w:r>
               <w:rPr>
                 <w:highlight w:val="yellow"/>
@@ -24603,13 +24545,13 @@
               </w:rPr>
               <w:t>., Stock</w:t>
             </w:r>
-            <w:commentRangeEnd w:id="25"/>
+            <w:commentRangeEnd w:id="24"/>
             <w:r>
               <w:rPr>
                 <w:rStyle w:val="Kommentarzeichen"/>
                 <w:color w:val="auto"/>
               </w:rPr>
-              <w:commentReference w:id="25"/>
+              <w:commentReference w:id="24"/>
             </w:r>
           </w:p>
         </w:tc>
@@ -24819,7 +24761,7 @@
         </w:tc>
       </w:tr>
     </w:tbl>
-    <w:bookmarkEnd w:id="24"/>
+    <w:bookmarkEnd w:id="23"/>
     <w:p>
       <w:r>
         <w:t xml:space="preserve">Hierbei wird ein Kombiniertes Verfahren aus BWI &amp;THGI Methodik und der Biomassenschätzung über </w:t>
@@ -26941,15 +26883,7 @@
       </w:r>
       <w:proofErr w:type="spellEnd"/>
       <w:r>
-        <w:t xml:space="preserve">, Nadine &amp; Bolte, Andreas &amp; Wolff, Barbara &amp; Block, Joachim &amp; Schröck, Hans-Werner &amp; Schuck, Julius &amp; Moshammer, Ralf. (2014). Kohlenstoff- und Nährelementspeicherung von Waldflächen des forstlichen </w:t>
-      </w:r>
-      <w:proofErr w:type="spellStart"/>
-      <w:r>
-        <w:t>Umweltmonitorings</w:t>
-      </w:r>
-      <w:proofErr w:type="spellEnd"/>
-      <w:r>
-        <w:t xml:space="preserve"> (BZE) in Rheinland-Pfalz </w:t>
+        <w:t xml:space="preserve">, Nadine &amp; Bolte, Andreas &amp; Wolff, Barbara &amp; Block, Joachim &amp; Schröck, Hans-Werner &amp; Schuck, Julius &amp; Moshammer, Ralf. (2014). Kohlenstoff- und Nährelementspeicherung von Waldflächen des forstlichen Umweltmonitorings (BZE) in Rheinland-Pfalz </w:t>
       </w:r>
     </w:p>
     <w:p>
@@ -26972,40 +26906,26 @@
           <w:rFonts w:asciiTheme="minorHAnsi" w:hAnsiTheme="minorHAnsi" w:cstheme="minorHAnsi"/>
         </w:rPr>
       </w:pPr>
-      <w:bookmarkStart w:id="26" w:name="_Toc137711763"/>
+      <w:bookmarkStart w:id="25" w:name="_Toc137711763"/>
       <w:r>
         <w:rPr>
           <w:rFonts w:asciiTheme="minorHAnsi" w:hAnsiTheme="minorHAnsi" w:cstheme="minorHAnsi"/>
         </w:rPr>
         <w:t>Kohlenstoffgehalt Totholz</w:t>
       </w:r>
-      <w:bookmarkEnd w:id="26"/>
-    </w:p>
-    <w:p>
-      <w:pPr>
-        <w:rPr>
-          <w:rFonts w:asciiTheme="minorHAnsi" w:hAnsiTheme="minorHAnsi" w:cstheme="minorHAnsi"/>
-        </w:rPr>
-      </w:pPr>
-      <w:r>
-        <w:rPr>
-          <w:rFonts w:asciiTheme="minorHAnsi" w:hAnsiTheme="minorHAnsi" w:cstheme="minorHAnsi"/>
-        </w:rPr>
-        <w:t xml:space="preserve">Laut IPCC Methodik 2006 kann ein Kohlenstoffgehalt von 0,5 für Totholz angenommen werden, was kohärent mit den in </w:t>
-      </w:r>
-      <w:proofErr w:type="spellStart"/>
-      <w:r>
-        <w:rPr>
-          <w:rFonts w:asciiTheme="minorHAnsi" w:hAnsiTheme="minorHAnsi" w:cstheme="minorHAnsi"/>
-        </w:rPr>
-        <w:t>Ziche</w:t>
-      </w:r>
-      <w:proofErr w:type="spellEnd"/>
-      <w:r>
-        <w:rPr>
-          <w:rFonts w:asciiTheme="minorHAnsi" w:hAnsiTheme="minorHAnsi" w:cstheme="minorHAnsi"/>
-        </w:rPr>
-        <w:t xml:space="preserve"> et al. (2019) und Wellbrock et al. (2017) ist.</w:t>
+      <w:bookmarkEnd w:id="25"/>
+    </w:p>
+    <w:p>
+      <w:pPr>
+        <w:rPr>
+          <w:rFonts w:asciiTheme="minorHAnsi" w:hAnsiTheme="minorHAnsi" w:cstheme="minorHAnsi"/>
+        </w:rPr>
+      </w:pPr>
+      <w:r>
+        <w:rPr>
+          <w:rFonts w:asciiTheme="minorHAnsi" w:hAnsiTheme="minorHAnsi" w:cstheme="minorHAnsi"/>
+        </w:rPr>
+        <w:t>Laut IPCC Methodik 2006 kann ein Kohlenstoffgehalt von 0,5 für Totholz angenommen werden, was kohärent mit den in Ziche et al. (2019) und Wellbrock et al. (2017) ist.</w:t>
       </w:r>
     </w:p>
     <w:p>
@@ -27020,7 +26940,7 @@
           <w:highlight w:val="red"/>
         </w:rPr>
       </w:pPr>
-      <w:bookmarkStart w:id="27" w:name="_Toc137711764"/>
+      <w:bookmarkStart w:id="26" w:name="_Toc137711764"/>
       <w:r>
         <w:rPr>
           <w:rFonts w:asciiTheme="minorHAnsi" w:hAnsiTheme="minorHAnsi" w:cstheme="minorHAnsi"/>
@@ -27028,7 +26948,7 @@
         </w:rPr>
         <w:t>Nährelementgehalte Totholz</w:t>
       </w:r>
-      <w:bookmarkEnd w:id="27"/>
+      <w:bookmarkEnd w:id="26"/>
     </w:p>
     <w:p>
       <w:pPr>
@@ -27052,7 +26972,14 @@
         <w:rPr>
           <w:rFonts w:asciiTheme="minorHAnsi" w:hAnsiTheme="minorHAnsi" w:cstheme="minorHAnsi"/>
         </w:rPr>
-        <w:t xml:space="preserve"> Sofern </w:t>
+        <w:t xml:space="preserve"> </w:t>
+      </w:r>
+      <w:bookmarkStart w:id="27" w:name="_Hlk153786460"/>
+      <w:r>
+        <w:rPr>
+          <w:rFonts w:asciiTheme="minorHAnsi" w:hAnsiTheme="minorHAnsi" w:cstheme="minorHAnsi"/>
+        </w:rPr>
+        <w:t xml:space="preserve">Sofern </w:t>
       </w:r>
       <w:proofErr w:type="spellStart"/>
       <w:r>
@@ -27149,6 +27076,7 @@
         <w:t xml:space="preserve">. Sollte keine Kompartimentierung möglich sein, wird der Stickstoffvorrat mit dem Elementgehalt der Baumartengruppe im Kompartiment „Derbholz“ berechnet.  </w:t>
       </w:r>
     </w:p>
+    <w:bookmarkEnd w:id="27"/>
     <w:p>
       <w:pPr>
         <w:rPr>
@@ -28697,15 +28625,7 @@
         <w:pStyle w:val="Liste-2"/>
       </w:pPr>
       <w:r>
-        <w:t xml:space="preserve">Höhenschätzung über Kombination aus gemessenen Höhen und über </w:t>
-      </w:r>
-      <w:proofErr w:type="spellStart"/>
-      <w:r>
-        <w:t>Sloboda</w:t>
-      </w:r>
-      <w:proofErr w:type="spellEnd"/>
-      <w:r>
-        <w:t>, Curtis und selbst-gefitteten Modellen geschätzten Höhen</w:t>
+        <w:t>Höhenschätzung über Kombination aus gemessenen Höhen und über Sloboda, Curtis und selbst-gefitteten Modellen geschätzten Höhen</w:t>
       </w:r>
     </w:p>
     <w:p>
@@ -31117,7 +31037,7 @@
 </file>
 
 <file path=word/comments.xml><?xml version="1.0" encoding="utf-8"?>
-<w:comments xmlns:wpc="http://schemas.microsoft.com/office/word/2010/wordprocessingCanvas" xmlns:cx="http://schemas.microsoft.com/office/drawing/2014/chartex" xmlns:cx1="http://schemas.microsoft.com/office/drawing/2015/9/8/chartex" xmlns:cx2="http://schemas.microsoft.com/office/drawing/2015/10/21/chartex" xmlns:cx3="http://schemas.microsoft.com/office/drawing/2016/5/9/chartex" xmlns:cx4="http://schemas.microsoft.com/office/drawing/2016/5/10/chartex" xmlns:cx5="http://schemas.microsoft.com/office/drawing/2016/5/11/chartex" xmlns:cx6="http://schemas.microsoft.com/office/drawing/2016/5/12/chartex" xmlns:cx7="http://schemas.microsoft.com/office/drawing/2016/5/13/chartex" xmlns:cx8="http://schemas.microsoft.com/office/drawing/2016/5/14/chartex" xmlns:mc="http://schemas.openxmlformats.org/markup-compatibility/2006" xmlns:aink="http://schemas.microsoft.com/office/drawing/2016/ink" xmlns:am3d="http://schemas.microsoft.com/office/drawing/2017/model3d" xmlns:o="urn:schemas-microsoft-com:office:office" xmlns:r="http://schemas.openxmlformats.org/officeDocument/2006/relationships" xmlns:m="http://schemas.openxmlformats.org/officeDocument/2006/math" xmlns:v="urn:schemas-microsoft-com:vml" xmlns:wp14="http://schemas.microsoft.com/office/word/2010/wordprocessingDrawing" xmlns:wp="http://schemas.openxmlformats.org/drawingml/2006/wordprocessingDrawing" xmlns:w10="urn:schemas-microsoft-com:office:word" xmlns:w="http://schemas.openxmlformats.org/wordprocessingml/2006/main" xmlns:w14="http://schemas.microsoft.com/office/word/2010/wordml" xmlns:w15="http://schemas.microsoft.com/office/word/2012/wordml" xmlns:w16cid="http://schemas.microsoft.com/office/word/2016/wordml/cid" xmlns:w16se="http://schemas.microsoft.com/office/word/2015/wordml/symex" xmlns:wpg="http://schemas.microsoft.com/office/word/2010/wordprocessingGroup" xmlns:wpi="http://schemas.microsoft.com/office/word/2010/wordprocessingInk" xmlns:wne="http://schemas.microsoft.com/office/word/2006/wordml" xmlns:wps="http://schemas.microsoft.com/office/word/2010/wordprocessingShape" mc:Ignorable="w14 w15 w16se w16cid wp14">
+<w:comments xmlns:wpc="http://schemas.microsoft.com/office/word/2010/wordprocessingCanvas" xmlns:cx="http://schemas.microsoft.com/office/drawing/2014/chartex" xmlns:cx1="http://schemas.microsoft.com/office/drawing/2015/9/8/chartex" xmlns:cx2="http://schemas.microsoft.com/office/drawing/2015/10/21/chartex" xmlns:cx3="http://schemas.microsoft.com/office/drawing/2016/5/9/chartex" xmlns:cx4="http://schemas.microsoft.com/office/drawing/2016/5/10/chartex" xmlns:cx5="http://schemas.microsoft.com/office/drawing/2016/5/11/chartex" xmlns:cx6="http://schemas.microsoft.com/office/drawing/2016/5/12/chartex" xmlns:cx7="http://schemas.microsoft.com/office/drawing/2016/5/13/chartex" xmlns:cx8="http://schemas.microsoft.com/office/drawing/2016/5/14/chartex" xmlns:mc="http://schemas.openxmlformats.org/markup-compatibility/2006" xmlns:aink="http://schemas.microsoft.com/office/drawing/2016/ink" xmlns:am3d="http://schemas.microsoft.com/office/drawing/2017/model3d" xmlns:o="urn:schemas-microsoft-com:office:office" xmlns:r="http://schemas.openxmlformats.org/officeDocument/2006/relationships" xmlns:m="http://schemas.openxmlformats.org/officeDocument/2006/math" xmlns:v="urn:schemas-microsoft-com:vml" xmlns:wp14="http://schemas.microsoft.com/office/word/2010/wordprocessingDrawing" xmlns:wp="http://schemas.openxmlformats.org/drawingml/2006/wordprocessingDrawing" xmlns:w10="urn:schemas-microsoft-com:office:word" xmlns:w="http://schemas.openxmlformats.org/wordprocessingml/2006/main" xmlns:w14="http://schemas.microsoft.com/office/word/2010/wordml" xmlns:w15="http://schemas.microsoft.com/office/word/2012/wordml" xmlns:w16cex="http://schemas.microsoft.com/office/word/2018/wordml/cex" xmlns:w16cid="http://schemas.microsoft.com/office/word/2016/wordml/cid" xmlns:w16="http://schemas.microsoft.com/office/word/2018/wordml" xmlns:w16sdtdh="http://schemas.microsoft.com/office/word/2020/wordml/sdtdatahash" xmlns:w16se="http://schemas.microsoft.com/office/word/2015/wordml/symex" xmlns:wpg="http://schemas.microsoft.com/office/word/2010/wordprocessingGroup" xmlns:wpi="http://schemas.microsoft.com/office/word/2010/wordprocessingInk" xmlns:wne="http://schemas.microsoft.com/office/word/2006/wordml" xmlns:wps="http://schemas.microsoft.com/office/word/2010/wordprocessingShape" mc:Ignorable="w14 w15 w16se w16cid w16 w16cex w16sdtdh wp14">
   <w:comment w:id="5" w:author="JB" w:date="2023-04-04T13:58:00Z" w:initials="JB">
     <w:p>
       <w:pPr>
@@ -31203,7 +31123,7 @@
       </w:r>
     </w:p>
   </w:comment>
-  <w:comment w:id="25" w:author="Henriette Gercken" w:date="2023-06-26T10:43:00Z" w:initials="HG">
+  <w:comment w:id="24" w:author="Henriette Gercken" w:date="2023-06-26T10:43:00Z" w:initials="HG">
     <w:p>
       <w:pPr>
         <w:pStyle w:val="Kommentartext"/>
@@ -31247,7 +31167,7 @@
 </file>
 
 <file path=word/commentsExtended.xml><?xml version="1.0" encoding="utf-8"?>
-<w15:commentsEx xmlns:wpc="http://schemas.microsoft.com/office/word/2010/wordprocessingCanvas" xmlns:cx="http://schemas.microsoft.com/office/drawing/2014/chartex" xmlns:cx1="http://schemas.microsoft.com/office/drawing/2015/9/8/chartex" xmlns:cx2="http://schemas.microsoft.com/office/drawing/2015/10/21/chartex" xmlns:cx3="http://schemas.microsoft.com/office/drawing/2016/5/9/chartex" xmlns:cx4="http://schemas.microsoft.com/office/drawing/2016/5/10/chartex" xmlns:cx5="http://schemas.microsoft.com/office/drawing/2016/5/11/chartex" xmlns:cx6="http://schemas.microsoft.com/office/drawing/2016/5/12/chartex" xmlns:cx7="http://schemas.microsoft.com/office/drawing/2016/5/13/chartex" xmlns:cx8="http://schemas.microsoft.com/office/drawing/2016/5/14/chartex" xmlns:mc="http://schemas.openxmlformats.org/markup-compatibility/2006" xmlns:aink="http://schemas.microsoft.com/office/drawing/2016/ink" xmlns:am3d="http://schemas.microsoft.com/office/drawing/2017/model3d" xmlns:o="urn:schemas-microsoft-com:office:office" xmlns:r="http://schemas.openxmlformats.org/officeDocument/2006/relationships" xmlns:m="http://schemas.openxmlformats.org/officeDocument/2006/math" xmlns:v="urn:schemas-microsoft-com:vml" xmlns:wp14="http://schemas.microsoft.com/office/word/2010/wordprocessingDrawing" xmlns:wp="http://schemas.openxmlformats.org/drawingml/2006/wordprocessingDrawing" xmlns:w10="urn:schemas-microsoft-com:office:word" xmlns:w="http://schemas.openxmlformats.org/wordprocessingml/2006/main" xmlns:w14="http://schemas.microsoft.com/office/word/2010/wordml" xmlns:w15="http://schemas.microsoft.com/office/word/2012/wordml" xmlns:w16cid="http://schemas.microsoft.com/office/word/2016/wordml/cid" xmlns:w16se="http://schemas.microsoft.com/office/word/2015/wordml/symex" xmlns:wpg="http://schemas.microsoft.com/office/word/2010/wordprocessingGroup" xmlns:wpi="http://schemas.microsoft.com/office/word/2010/wordprocessingInk" xmlns:wne="http://schemas.microsoft.com/office/word/2006/wordml" xmlns:wps="http://schemas.microsoft.com/office/word/2010/wordprocessingShape" mc:Ignorable="w14 w15 w16se w16cid wp14">
+<w15:commentsEx xmlns:wpc="http://schemas.microsoft.com/office/word/2010/wordprocessingCanvas" xmlns:cx="http://schemas.microsoft.com/office/drawing/2014/chartex" xmlns:cx1="http://schemas.microsoft.com/office/drawing/2015/9/8/chartex" xmlns:cx2="http://schemas.microsoft.com/office/drawing/2015/10/21/chartex" xmlns:cx3="http://schemas.microsoft.com/office/drawing/2016/5/9/chartex" xmlns:cx4="http://schemas.microsoft.com/office/drawing/2016/5/10/chartex" xmlns:cx5="http://schemas.microsoft.com/office/drawing/2016/5/11/chartex" xmlns:cx6="http://schemas.microsoft.com/office/drawing/2016/5/12/chartex" xmlns:cx7="http://schemas.microsoft.com/office/drawing/2016/5/13/chartex" xmlns:cx8="http://schemas.microsoft.com/office/drawing/2016/5/14/chartex" xmlns:mc="http://schemas.openxmlformats.org/markup-compatibility/2006" xmlns:aink="http://schemas.microsoft.com/office/drawing/2016/ink" xmlns:am3d="http://schemas.microsoft.com/office/drawing/2017/model3d" xmlns:o="urn:schemas-microsoft-com:office:office" xmlns:r="http://schemas.openxmlformats.org/officeDocument/2006/relationships" xmlns:m="http://schemas.openxmlformats.org/officeDocument/2006/math" xmlns:v="urn:schemas-microsoft-com:vml" xmlns:wp14="http://schemas.microsoft.com/office/word/2010/wordprocessingDrawing" xmlns:wp="http://schemas.openxmlformats.org/drawingml/2006/wordprocessingDrawing" xmlns:w10="urn:schemas-microsoft-com:office:word" xmlns:w="http://schemas.openxmlformats.org/wordprocessingml/2006/main" xmlns:w14="http://schemas.microsoft.com/office/word/2010/wordml" xmlns:w15="http://schemas.microsoft.com/office/word/2012/wordml" xmlns:w16cex="http://schemas.microsoft.com/office/word/2018/wordml/cex" xmlns:w16cid="http://schemas.microsoft.com/office/word/2016/wordml/cid" xmlns:w16="http://schemas.microsoft.com/office/word/2018/wordml" xmlns:w16sdtdh="http://schemas.microsoft.com/office/word/2020/wordml/sdtdatahash" xmlns:w16se="http://schemas.microsoft.com/office/word/2015/wordml/symex" xmlns:wpg="http://schemas.microsoft.com/office/word/2010/wordprocessingGroup" xmlns:wpi="http://schemas.microsoft.com/office/word/2010/wordprocessingInk" xmlns:wne="http://schemas.microsoft.com/office/word/2006/wordml" xmlns:wps="http://schemas.microsoft.com/office/word/2010/wordprocessingShape" mc:Ignorable="w14 w15 w16se w16cid w16 w16cex w16sdtdh wp14">
   <w15:commentEx w15:paraId="5219749F" w15:done="0"/>
   <w15:commentEx w15:paraId="35B39365" w15:paraIdParent="5219749F" w15:done="0"/>
   <w15:commentEx w15:paraId="452A5572" w15:done="0"/>
@@ -31259,7 +31179,7 @@
 </file>
 
 <file path=word/commentsIds.xml><?xml version="1.0" encoding="utf-8"?>
-<w16cid:commentsIds xmlns:wpc="http://schemas.microsoft.com/office/word/2010/wordprocessingCanvas" xmlns:cx="http://schemas.microsoft.com/office/drawing/2014/chartex" xmlns:cx1="http://schemas.microsoft.com/office/drawing/2015/9/8/chartex" xmlns:cx2="http://schemas.microsoft.com/office/drawing/2015/10/21/chartex" xmlns:cx3="http://schemas.microsoft.com/office/drawing/2016/5/9/chartex" xmlns:cx4="http://schemas.microsoft.com/office/drawing/2016/5/10/chartex" xmlns:cx5="http://schemas.microsoft.com/office/drawing/2016/5/11/chartex" xmlns:cx6="http://schemas.microsoft.com/office/drawing/2016/5/12/chartex" xmlns:cx7="http://schemas.microsoft.com/office/drawing/2016/5/13/chartex" xmlns:cx8="http://schemas.microsoft.com/office/drawing/2016/5/14/chartex" xmlns:mc="http://schemas.openxmlformats.org/markup-compatibility/2006" xmlns:aink="http://schemas.microsoft.com/office/drawing/2016/ink" xmlns:am3d="http://schemas.microsoft.com/office/drawing/2017/model3d" xmlns:o="urn:schemas-microsoft-com:office:office" xmlns:r="http://schemas.openxmlformats.org/officeDocument/2006/relationships" xmlns:m="http://schemas.openxmlformats.org/officeDocument/2006/math" xmlns:v="urn:schemas-microsoft-com:vml" xmlns:wp14="http://schemas.microsoft.com/office/word/2010/wordprocessingDrawing" xmlns:wp="http://schemas.openxmlformats.org/drawingml/2006/wordprocessingDrawing" xmlns:w10="urn:schemas-microsoft-com:office:word" xmlns:w="http://schemas.openxmlformats.org/wordprocessingml/2006/main" xmlns:w14="http://schemas.microsoft.com/office/word/2010/wordml" xmlns:w15="http://schemas.microsoft.com/office/word/2012/wordml" xmlns:w16cid="http://schemas.microsoft.com/office/word/2016/wordml/cid" xmlns:w16se="http://schemas.microsoft.com/office/word/2015/wordml/symex" xmlns:wpg="http://schemas.microsoft.com/office/word/2010/wordprocessingGroup" xmlns:wpi="http://schemas.microsoft.com/office/word/2010/wordprocessingInk" xmlns:wne="http://schemas.microsoft.com/office/word/2006/wordml" xmlns:wps="http://schemas.microsoft.com/office/word/2010/wordprocessingShape" mc:Ignorable="w14 w15 w16se w16cid wp14">
+<w16cid:commentsIds xmlns:wpc="http://schemas.microsoft.com/office/word/2010/wordprocessingCanvas" xmlns:cx="http://schemas.microsoft.com/office/drawing/2014/chartex" xmlns:cx1="http://schemas.microsoft.com/office/drawing/2015/9/8/chartex" xmlns:cx2="http://schemas.microsoft.com/office/drawing/2015/10/21/chartex" xmlns:cx3="http://schemas.microsoft.com/office/drawing/2016/5/9/chartex" xmlns:cx4="http://schemas.microsoft.com/office/drawing/2016/5/10/chartex" xmlns:cx5="http://schemas.microsoft.com/office/drawing/2016/5/11/chartex" xmlns:cx6="http://schemas.microsoft.com/office/drawing/2016/5/12/chartex" xmlns:cx7="http://schemas.microsoft.com/office/drawing/2016/5/13/chartex" xmlns:cx8="http://schemas.microsoft.com/office/drawing/2016/5/14/chartex" xmlns:mc="http://schemas.openxmlformats.org/markup-compatibility/2006" xmlns:aink="http://schemas.microsoft.com/office/drawing/2016/ink" xmlns:am3d="http://schemas.microsoft.com/office/drawing/2017/model3d" xmlns:o="urn:schemas-microsoft-com:office:office" xmlns:r="http://schemas.openxmlformats.org/officeDocument/2006/relationships" xmlns:m="http://schemas.openxmlformats.org/officeDocument/2006/math" xmlns:v="urn:schemas-microsoft-com:vml" xmlns:wp14="http://schemas.microsoft.com/office/word/2010/wordprocessingDrawing" xmlns:wp="http://schemas.openxmlformats.org/drawingml/2006/wordprocessingDrawing" xmlns:w10="urn:schemas-microsoft-com:office:word" xmlns:w="http://schemas.openxmlformats.org/wordprocessingml/2006/main" xmlns:w14="http://schemas.microsoft.com/office/word/2010/wordml" xmlns:w15="http://schemas.microsoft.com/office/word/2012/wordml" xmlns:w16cex="http://schemas.microsoft.com/office/word/2018/wordml/cex" xmlns:w16cid="http://schemas.microsoft.com/office/word/2016/wordml/cid" xmlns:w16="http://schemas.microsoft.com/office/word/2018/wordml" xmlns:w16sdtdh="http://schemas.microsoft.com/office/word/2020/wordml/sdtdatahash" xmlns:w16se="http://schemas.microsoft.com/office/word/2015/wordml/symex" xmlns:wpg="http://schemas.microsoft.com/office/word/2010/wordprocessingGroup" xmlns:wpi="http://schemas.microsoft.com/office/word/2010/wordprocessingInk" xmlns:wne="http://schemas.microsoft.com/office/word/2006/wordml" xmlns:wps="http://schemas.microsoft.com/office/word/2010/wordprocessingShape" mc:Ignorable="w14 w15 w16se w16cid w16 w16cex w16sdtdh wp14">
   <w16cid:commentId w16cid:paraId="5219749F" w16cid:durableId="27F10D0F"/>
   <w16cid:commentId w16cid:paraId="35B39365" w16cid:durableId="27F10D10"/>
   <w16cid:commentId w16cid:paraId="452A5572" w16cid:durableId="27F10D11"/>
@@ -31271,7 +31191,7 @@
 </file>
 
 <file path=word/endnotes.xml><?xml version="1.0" encoding="utf-8"?>
-<w:endnotes xmlns:wpc="http://schemas.microsoft.com/office/word/2010/wordprocessingCanvas" xmlns:cx="http://schemas.microsoft.com/office/drawing/2014/chartex" xmlns:cx1="http://schemas.microsoft.com/office/drawing/2015/9/8/chartex" xmlns:cx2="http://schemas.microsoft.com/office/drawing/2015/10/21/chartex" xmlns:cx3="http://schemas.microsoft.com/office/drawing/2016/5/9/chartex" xmlns:cx4="http://schemas.microsoft.com/office/drawing/2016/5/10/chartex" xmlns:cx5="http://schemas.microsoft.com/office/drawing/2016/5/11/chartex" xmlns:cx6="http://schemas.microsoft.com/office/drawing/2016/5/12/chartex" xmlns:cx7="http://schemas.microsoft.com/office/drawing/2016/5/13/chartex" xmlns:cx8="http://schemas.microsoft.com/office/drawing/2016/5/14/chartex" xmlns:mc="http://schemas.openxmlformats.org/markup-compatibility/2006" xmlns:aink="http://schemas.microsoft.com/office/drawing/2016/ink" xmlns:am3d="http://schemas.microsoft.com/office/drawing/2017/model3d" xmlns:o="urn:schemas-microsoft-com:office:office" xmlns:r="http://schemas.openxmlformats.org/officeDocument/2006/relationships" xmlns:m="http://schemas.openxmlformats.org/officeDocument/2006/math" xmlns:v="urn:schemas-microsoft-com:vml" xmlns:wp14="http://schemas.microsoft.com/office/word/2010/wordprocessingDrawing" xmlns:wp="http://schemas.openxmlformats.org/drawingml/2006/wordprocessingDrawing" xmlns:w10="urn:schemas-microsoft-com:office:word" xmlns:w="http://schemas.openxmlformats.org/wordprocessingml/2006/main" xmlns:w14="http://schemas.microsoft.com/office/word/2010/wordml" xmlns:w15="http://schemas.microsoft.com/office/word/2012/wordml" xmlns:w16cid="http://schemas.microsoft.com/office/word/2016/wordml/cid" xmlns:w16se="http://schemas.microsoft.com/office/word/2015/wordml/symex" xmlns:wpg="http://schemas.microsoft.com/office/word/2010/wordprocessingGroup" xmlns:wpi="http://schemas.microsoft.com/office/word/2010/wordprocessingInk" xmlns:wne="http://schemas.microsoft.com/office/word/2006/wordml" xmlns:wps="http://schemas.microsoft.com/office/word/2010/wordprocessingShape" mc:Ignorable="w14 w15 w16se w16cid wp14">
+<w:endnotes xmlns:wpc="http://schemas.microsoft.com/office/word/2010/wordprocessingCanvas" xmlns:cx="http://schemas.microsoft.com/office/drawing/2014/chartex" xmlns:cx1="http://schemas.microsoft.com/office/drawing/2015/9/8/chartex" xmlns:cx2="http://schemas.microsoft.com/office/drawing/2015/10/21/chartex" xmlns:cx3="http://schemas.microsoft.com/office/drawing/2016/5/9/chartex" xmlns:cx4="http://schemas.microsoft.com/office/drawing/2016/5/10/chartex" xmlns:cx5="http://schemas.microsoft.com/office/drawing/2016/5/11/chartex" xmlns:cx6="http://schemas.microsoft.com/office/drawing/2016/5/12/chartex" xmlns:cx7="http://schemas.microsoft.com/office/drawing/2016/5/13/chartex" xmlns:cx8="http://schemas.microsoft.com/office/drawing/2016/5/14/chartex" xmlns:mc="http://schemas.openxmlformats.org/markup-compatibility/2006" xmlns:aink="http://schemas.microsoft.com/office/drawing/2016/ink" xmlns:am3d="http://schemas.microsoft.com/office/drawing/2017/model3d" xmlns:o="urn:schemas-microsoft-com:office:office" xmlns:r="http://schemas.openxmlformats.org/officeDocument/2006/relationships" xmlns:m="http://schemas.openxmlformats.org/officeDocument/2006/math" xmlns:v="urn:schemas-microsoft-com:vml" xmlns:wp14="http://schemas.microsoft.com/office/word/2010/wordprocessingDrawing" xmlns:wp="http://schemas.openxmlformats.org/drawingml/2006/wordprocessingDrawing" xmlns:w10="urn:schemas-microsoft-com:office:word" xmlns:w="http://schemas.openxmlformats.org/wordprocessingml/2006/main" xmlns:w14="http://schemas.microsoft.com/office/word/2010/wordml" xmlns:w15="http://schemas.microsoft.com/office/word/2012/wordml" xmlns:w16cex="http://schemas.microsoft.com/office/word/2018/wordml/cex" xmlns:w16cid="http://schemas.microsoft.com/office/word/2016/wordml/cid" xmlns:w16="http://schemas.microsoft.com/office/word/2018/wordml" xmlns:w16sdtdh="http://schemas.microsoft.com/office/word/2020/wordml/sdtdatahash" xmlns:w16se="http://schemas.microsoft.com/office/word/2015/wordml/symex" xmlns:wpg="http://schemas.microsoft.com/office/word/2010/wordprocessingGroup" xmlns:wpi="http://schemas.microsoft.com/office/word/2010/wordprocessingInk" xmlns:wne="http://schemas.microsoft.com/office/word/2006/wordml" xmlns:wps="http://schemas.microsoft.com/office/word/2010/wordprocessingShape" mc:Ignorable="w14 w15 w16se w16cid w16 w16cex w16sdtdh wp14">
   <w:endnote w:type="separator" w:id="-1">
     <w:p>
       <w:pPr>
@@ -31296,7 +31216,7 @@
 </file>
 
 <file path=word/footnotes.xml><?xml version="1.0" encoding="utf-8"?>
-<w:footnotes xmlns:wpc="http://schemas.microsoft.com/office/word/2010/wordprocessingCanvas" xmlns:cx="http://schemas.microsoft.com/office/drawing/2014/chartex" xmlns:cx1="http://schemas.microsoft.com/office/drawing/2015/9/8/chartex" xmlns:cx2="http://schemas.microsoft.com/office/drawing/2015/10/21/chartex" xmlns:cx3="http://schemas.microsoft.com/office/drawing/2016/5/9/chartex" xmlns:cx4="http://schemas.microsoft.com/office/drawing/2016/5/10/chartex" xmlns:cx5="http://schemas.microsoft.com/office/drawing/2016/5/11/chartex" xmlns:cx6="http://schemas.microsoft.com/office/drawing/2016/5/12/chartex" xmlns:cx7="http://schemas.microsoft.com/office/drawing/2016/5/13/chartex" xmlns:cx8="http://schemas.microsoft.com/office/drawing/2016/5/14/chartex" xmlns:mc="http://schemas.openxmlformats.org/markup-compatibility/2006" xmlns:aink="http://schemas.microsoft.com/office/drawing/2016/ink" xmlns:am3d="http://schemas.microsoft.com/office/drawing/2017/model3d" xmlns:o="urn:schemas-microsoft-com:office:office" xmlns:r="http://schemas.openxmlformats.org/officeDocument/2006/relationships" xmlns:m="http://schemas.openxmlformats.org/officeDocument/2006/math" xmlns:v="urn:schemas-microsoft-com:vml" xmlns:wp14="http://schemas.microsoft.com/office/word/2010/wordprocessingDrawing" xmlns:wp="http://schemas.openxmlformats.org/drawingml/2006/wordprocessingDrawing" xmlns:w10="urn:schemas-microsoft-com:office:word" xmlns:w="http://schemas.openxmlformats.org/wordprocessingml/2006/main" xmlns:w14="http://schemas.microsoft.com/office/word/2010/wordml" xmlns:w15="http://schemas.microsoft.com/office/word/2012/wordml" xmlns:w16cid="http://schemas.microsoft.com/office/word/2016/wordml/cid" xmlns:w16se="http://schemas.microsoft.com/office/word/2015/wordml/symex" xmlns:wpg="http://schemas.microsoft.com/office/word/2010/wordprocessingGroup" xmlns:wpi="http://schemas.microsoft.com/office/word/2010/wordprocessingInk" xmlns:wne="http://schemas.microsoft.com/office/word/2006/wordml" xmlns:wps="http://schemas.microsoft.com/office/word/2010/wordprocessingShape" mc:Ignorable="w14 w15 w16se w16cid wp14">
+<w:footnotes xmlns:wpc="http://schemas.microsoft.com/office/word/2010/wordprocessingCanvas" xmlns:cx="http://schemas.microsoft.com/office/drawing/2014/chartex" xmlns:cx1="http://schemas.microsoft.com/office/drawing/2015/9/8/chartex" xmlns:cx2="http://schemas.microsoft.com/office/drawing/2015/10/21/chartex" xmlns:cx3="http://schemas.microsoft.com/office/drawing/2016/5/9/chartex" xmlns:cx4="http://schemas.microsoft.com/office/drawing/2016/5/10/chartex" xmlns:cx5="http://schemas.microsoft.com/office/drawing/2016/5/11/chartex" xmlns:cx6="http://schemas.microsoft.com/office/drawing/2016/5/12/chartex" xmlns:cx7="http://schemas.microsoft.com/office/drawing/2016/5/13/chartex" xmlns:cx8="http://schemas.microsoft.com/office/drawing/2016/5/14/chartex" xmlns:mc="http://schemas.openxmlformats.org/markup-compatibility/2006" xmlns:aink="http://schemas.microsoft.com/office/drawing/2016/ink" xmlns:am3d="http://schemas.microsoft.com/office/drawing/2017/model3d" xmlns:o="urn:schemas-microsoft-com:office:office" xmlns:r="http://schemas.openxmlformats.org/officeDocument/2006/relationships" xmlns:m="http://schemas.openxmlformats.org/officeDocument/2006/math" xmlns:v="urn:schemas-microsoft-com:vml" xmlns:wp14="http://schemas.microsoft.com/office/word/2010/wordprocessingDrawing" xmlns:wp="http://schemas.openxmlformats.org/drawingml/2006/wordprocessingDrawing" xmlns:w10="urn:schemas-microsoft-com:office:word" xmlns:w="http://schemas.openxmlformats.org/wordprocessingml/2006/main" xmlns:w14="http://schemas.microsoft.com/office/word/2010/wordml" xmlns:w15="http://schemas.microsoft.com/office/word/2012/wordml" xmlns:w16cex="http://schemas.microsoft.com/office/word/2018/wordml/cex" xmlns:w16cid="http://schemas.microsoft.com/office/word/2016/wordml/cid" xmlns:w16="http://schemas.microsoft.com/office/word/2018/wordml" xmlns:w16sdtdh="http://schemas.microsoft.com/office/word/2020/wordml/sdtdatahash" xmlns:w16se="http://schemas.microsoft.com/office/word/2015/wordml/symex" xmlns:wpg="http://schemas.microsoft.com/office/word/2010/wordprocessingGroup" xmlns:wpi="http://schemas.microsoft.com/office/word/2010/wordprocessingInk" xmlns:wne="http://schemas.microsoft.com/office/word/2006/wordml" xmlns:wps="http://schemas.microsoft.com/office/word/2010/wordprocessingShape" mc:Ignorable="w14 w15 w16se w16cid w16 w16cex w16sdtdh wp14">
   <w:footnote w:type="separator" w:id="-1">
     <w:p>
       <w:pPr>
@@ -31321,7 +31241,7 @@
 </file>
 
 <file path=word/numbering.xml><?xml version="1.0" encoding="utf-8"?>
-<w:numbering xmlns:wpc="http://schemas.microsoft.com/office/word/2010/wordprocessingCanvas" xmlns:cx="http://schemas.microsoft.com/office/drawing/2014/chartex" xmlns:cx1="http://schemas.microsoft.com/office/drawing/2015/9/8/chartex" xmlns:cx2="http://schemas.microsoft.com/office/drawing/2015/10/21/chartex" xmlns:cx3="http://schemas.microsoft.com/office/drawing/2016/5/9/chartex" xmlns:cx4="http://schemas.microsoft.com/office/drawing/2016/5/10/chartex" xmlns:cx5="http://schemas.microsoft.com/office/drawing/2016/5/11/chartex" xmlns:cx6="http://schemas.microsoft.com/office/drawing/2016/5/12/chartex" xmlns:cx7="http://schemas.microsoft.com/office/drawing/2016/5/13/chartex" xmlns:cx8="http://schemas.microsoft.com/office/drawing/2016/5/14/chartex" xmlns:mc="http://schemas.openxmlformats.org/markup-compatibility/2006" xmlns:aink="http://schemas.microsoft.com/office/drawing/2016/ink" xmlns:am3d="http://schemas.microsoft.com/office/drawing/2017/model3d" xmlns:o="urn:schemas-microsoft-com:office:office" xmlns:r="http://schemas.openxmlformats.org/officeDocument/2006/relationships" xmlns:m="http://schemas.openxmlformats.org/officeDocument/2006/math" xmlns:v="urn:schemas-microsoft-com:vml" xmlns:wp14="http://schemas.microsoft.com/office/word/2010/wordprocessingDrawing" xmlns:wp="http://schemas.openxmlformats.org/drawingml/2006/wordprocessingDrawing" xmlns:w10="urn:schemas-microsoft-com:office:word" xmlns:w="http://schemas.openxmlformats.org/wordprocessingml/2006/main" xmlns:w14="http://schemas.microsoft.com/office/word/2010/wordml" xmlns:w15="http://schemas.microsoft.com/office/word/2012/wordml" xmlns:w16cid="http://schemas.microsoft.com/office/word/2016/wordml/cid" xmlns:w16se="http://schemas.microsoft.com/office/word/2015/wordml/symex" xmlns:wpg="http://schemas.microsoft.com/office/word/2010/wordprocessingGroup" xmlns:wpi="http://schemas.microsoft.com/office/word/2010/wordprocessingInk" xmlns:wne="http://schemas.microsoft.com/office/word/2006/wordml" xmlns:wps="http://schemas.microsoft.com/office/word/2010/wordprocessingShape" mc:Ignorable="w14 w15 w16se w16cid wp14">
+<w:numbering xmlns:wpc="http://schemas.microsoft.com/office/word/2010/wordprocessingCanvas" xmlns:cx="http://schemas.microsoft.com/office/drawing/2014/chartex" xmlns:cx1="http://schemas.microsoft.com/office/drawing/2015/9/8/chartex" xmlns:cx2="http://schemas.microsoft.com/office/drawing/2015/10/21/chartex" xmlns:cx3="http://schemas.microsoft.com/office/drawing/2016/5/9/chartex" xmlns:cx4="http://schemas.microsoft.com/office/drawing/2016/5/10/chartex" xmlns:cx5="http://schemas.microsoft.com/office/drawing/2016/5/11/chartex" xmlns:cx6="http://schemas.microsoft.com/office/drawing/2016/5/12/chartex" xmlns:cx7="http://schemas.microsoft.com/office/drawing/2016/5/13/chartex" xmlns:cx8="http://schemas.microsoft.com/office/drawing/2016/5/14/chartex" xmlns:mc="http://schemas.openxmlformats.org/markup-compatibility/2006" xmlns:aink="http://schemas.microsoft.com/office/drawing/2016/ink" xmlns:am3d="http://schemas.microsoft.com/office/drawing/2017/model3d" xmlns:o="urn:schemas-microsoft-com:office:office" xmlns:r="http://schemas.openxmlformats.org/officeDocument/2006/relationships" xmlns:m="http://schemas.openxmlformats.org/officeDocument/2006/math" xmlns:v="urn:schemas-microsoft-com:vml" xmlns:wp14="http://schemas.microsoft.com/office/word/2010/wordprocessingDrawing" xmlns:wp="http://schemas.openxmlformats.org/drawingml/2006/wordprocessingDrawing" xmlns:w10="urn:schemas-microsoft-com:office:word" xmlns:w="http://schemas.openxmlformats.org/wordprocessingml/2006/main" xmlns:w14="http://schemas.microsoft.com/office/word/2010/wordml" xmlns:w15="http://schemas.microsoft.com/office/word/2012/wordml" xmlns:w16cex="http://schemas.microsoft.com/office/word/2018/wordml/cex" xmlns:w16cid="http://schemas.microsoft.com/office/word/2016/wordml/cid" xmlns:w16="http://schemas.microsoft.com/office/word/2018/wordml" xmlns:w16sdtdh="http://schemas.microsoft.com/office/word/2020/wordml/sdtdatahash" xmlns:w16se="http://schemas.microsoft.com/office/word/2015/wordml/symex" xmlns:wpg="http://schemas.microsoft.com/office/word/2010/wordprocessingGroup" xmlns:wpi="http://schemas.microsoft.com/office/word/2010/wordprocessingInk" xmlns:wne="http://schemas.microsoft.com/office/word/2006/wordml" xmlns:wps="http://schemas.microsoft.com/office/word/2010/wordprocessingShape" mc:Ignorable="w14 w15 w16se w16cid w16 w16cex w16sdtdh wp14">
   <w:abstractNum w:abstractNumId="0" w15:restartNumberingAfterBreak="0">
     <w:nsid w:val="008941A3"/>
     <w:multiLevelType w:val="multilevel"/>
@@ -34674,7 +34594,7 @@
 </file>
 
 <file path=word/people.xml><?xml version="1.0" encoding="utf-8"?>
-<w15:people xmlns:wpc="http://schemas.microsoft.com/office/word/2010/wordprocessingCanvas" xmlns:cx="http://schemas.microsoft.com/office/drawing/2014/chartex" xmlns:cx1="http://schemas.microsoft.com/office/drawing/2015/9/8/chartex" xmlns:cx2="http://schemas.microsoft.com/office/drawing/2015/10/21/chartex" xmlns:cx3="http://schemas.microsoft.com/office/drawing/2016/5/9/chartex" xmlns:cx4="http://schemas.microsoft.com/office/drawing/2016/5/10/chartex" xmlns:cx5="http://schemas.microsoft.com/office/drawing/2016/5/11/chartex" xmlns:cx6="http://schemas.microsoft.com/office/drawing/2016/5/12/chartex" xmlns:cx7="http://schemas.microsoft.com/office/drawing/2016/5/13/chartex" xmlns:cx8="http://schemas.microsoft.com/office/drawing/2016/5/14/chartex" xmlns:mc="http://schemas.openxmlformats.org/markup-compatibility/2006" xmlns:aink="http://schemas.microsoft.com/office/drawing/2016/ink" xmlns:am3d="http://schemas.microsoft.com/office/drawing/2017/model3d" xmlns:o="urn:schemas-microsoft-com:office:office" xmlns:r="http://schemas.openxmlformats.org/officeDocument/2006/relationships" xmlns:m="http://schemas.openxmlformats.org/officeDocument/2006/math" xmlns:v="urn:schemas-microsoft-com:vml" xmlns:wp14="http://schemas.microsoft.com/office/word/2010/wordprocessingDrawing" xmlns:wp="http://schemas.openxmlformats.org/drawingml/2006/wordprocessingDrawing" xmlns:w10="urn:schemas-microsoft-com:office:word" xmlns:w="http://schemas.openxmlformats.org/wordprocessingml/2006/main" xmlns:w14="http://schemas.microsoft.com/office/word/2010/wordml" xmlns:w15="http://schemas.microsoft.com/office/word/2012/wordml" xmlns:w16cid="http://schemas.microsoft.com/office/word/2016/wordml/cid" xmlns:w16se="http://schemas.microsoft.com/office/word/2015/wordml/symex" xmlns:wpg="http://schemas.microsoft.com/office/word/2010/wordprocessingGroup" xmlns:wpi="http://schemas.microsoft.com/office/word/2010/wordprocessingInk" xmlns:wne="http://schemas.microsoft.com/office/word/2006/wordml" xmlns:wps="http://schemas.microsoft.com/office/word/2010/wordprocessingShape" mc:Ignorable="w14 w15 w16se w16cid wp14">
+<w15:people xmlns:wpc="http://schemas.microsoft.com/office/word/2010/wordprocessingCanvas" xmlns:cx="http://schemas.microsoft.com/office/drawing/2014/chartex" xmlns:cx1="http://schemas.microsoft.com/office/drawing/2015/9/8/chartex" xmlns:cx2="http://schemas.microsoft.com/office/drawing/2015/10/21/chartex" xmlns:cx3="http://schemas.microsoft.com/office/drawing/2016/5/9/chartex" xmlns:cx4="http://schemas.microsoft.com/office/drawing/2016/5/10/chartex" xmlns:cx5="http://schemas.microsoft.com/office/drawing/2016/5/11/chartex" xmlns:cx6="http://schemas.microsoft.com/office/drawing/2016/5/12/chartex" xmlns:cx7="http://schemas.microsoft.com/office/drawing/2016/5/13/chartex" xmlns:cx8="http://schemas.microsoft.com/office/drawing/2016/5/14/chartex" xmlns:mc="http://schemas.openxmlformats.org/markup-compatibility/2006" xmlns:aink="http://schemas.microsoft.com/office/drawing/2016/ink" xmlns:am3d="http://schemas.microsoft.com/office/drawing/2017/model3d" xmlns:o="urn:schemas-microsoft-com:office:office" xmlns:r="http://schemas.openxmlformats.org/officeDocument/2006/relationships" xmlns:m="http://schemas.openxmlformats.org/officeDocument/2006/math" xmlns:v="urn:schemas-microsoft-com:vml" xmlns:wp14="http://schemas.microsoft.com/office/word/2010/wordprocessingDrawing" xmlns:wp="http://schemas.openxmlformats.org/drawingml/2006/wordprocessingDrawing" xmlns:w10="urn:schemas-microsoft-com:office:word" xmlns:w="http://schemas.openxmlformats.org/wordprocessingml/2006/main" xmlns:w14="http://schemas.microsoft.com/office/word/2010/wordml" xmlns:w15="http://schemas.microsoft.com/office/word/2012/wordml" xmlns:w16cex="http://schemas.microsoft.com/office/word/2018/wordml/cex" xmlns:w16cid="http://schemas.microsoft.com/office/word/2016/wordml/cid" xmlns:w16="http://schemas.microsoft.com/office/word/2018/wordml" xmlns:w16sdtdh="http://schemas.microsoft.com/office/word/2020/wordml/sdtdatahash" xmlns:w16se="http://schemas.microsoft.com/office/word/2015/wordml/symex" xmlns:wpg="http://schemas.microsoft.com/office/word/2010/wordprocessingGroup" xmlns:wpi="http://schemas.microsoft.com/office/word/2010/wordprocessingInk" xmlns:wne="http://schemas.microsoft.com/office/word/2006/wordml" xmlns:wps="http://schemas.microsoft.com/office/word/2010/wordprocessingShape" mc:Ignorable="w14 w15 w16se w16cid w16 w16cex w16sdtdh wp14">
   <w15:person w15:author="JB">
     <w15:presenceInfo w15:providerId="None" w15:userId="JB"/>
   </w15:person>
@@ -34685,7 +34605,7 @@
 </file>
 
 <file path=word/styles.xml><?xml version="1.0" encoding="utf-8"?>
-<w:styles xmlns:mc="http://schemas.openxmlformats.org/markup-compatibility/2006" xmlns:r="http://schemas.openxmlformats.org/officeDocument/2006/relationships" xmlns:w="http://schemas.openxmlformats.org/wordprocessingml/2006/main" xmlns:w14="http://schemas.microsoft.com/office/word/2010/wordml" xmlns:w15="http://schemas.microsoft.com/office/word/2012/wordml" xmlns:w16cid="http://schemas.microsoft.com/office/word/2016/wordml/cid" xmlns:w16se="http://schemas.microsoft.com/office/word/2015/wordml/symex" mc:Ignorable="w14 w15 w16se w16cid">
+<w:styles xmlns:mc="http://schemas.openxmlformats.org/markup-compatibility/2006" xmlns:r="http://schemas.openxmlformats.org/officeDocument/2006/relationships" xmlns:w="http://schemas.openxmlformats.org/wordprocessingml/2006/main" xmlns:w14="http://schemas.microsoft.com/office/word/2010/wordml" xmlns:w15="http://schemas.microsoft.com/office/word/2012/wordml" xmlns:w16cex="http://schemas.microsoft.com/office/word/2018/wordml/cex" xmlns:w16cid="http://schemas.microsoft.com/office/word/2016/wordml/cid" xmlns:w16="http://schemas.microsoft.com/office/word/2018/wordml" xmlns:w16sdtdh="http://schemas.microsoft.com/office/word/2020/wordml/sdtdatahash" xmlns:w16se="http://schemas.microsoft.com/office/word/2015/wordml/symex" mc:Ignorable="w14 w15 w16se w16cid w16 w16cex w16sdtdh">
   <w:docDefaults>
     <w:rPrDefault>
       <w:rPr>
@@ -34701,7 +34621,7 @@
       </w:pPr>
     </w:pPrDefault>
   </w:docDefaults>
-  <w:latentStyles w:defLockedState="0" w:defUIPriority="99" w:defSemiHidden="0" w:defUnhideWhenUsed="0" w:defQFormat="0" w:count="375">
+  <w:latentStyles w:defLockedState="0" w:defUIPriority="99" w:defSemiHidden="0" w:defUnhideWhenUsed="0" w:defQFormat="0" w:count="376">
     <w:lsdException w:name="Normal" w:uiPriority="0" w:qFormat="1"/>
     <w:lsdException w:name="heading 1" w:uiPriority="9" w:qFormat="1"/>
     <w:lsdException w:name="heading 2" w:semiHidden="1" w:uiPriority="0" w:unhideWhenUsed="1" w:qFormat="1"/>
@@ -34807,7 +34727,6 @@
     <w:lsdException w:name="HTML Sample" w:semiHidden="1" w:unhideWhenUsed="1"/>
     <w:lsdException w:name="HTML Typewriter" w:semiHidden="1" w:unhideWhenUsed="1"/>
     <w:lsdException w:name="HTML Variable" w:semiHidden="1" w:unhideWhenUsed="1"/>
-    <w:lsdException w:name="Normal Table" w:semiHidden="1" w:unhideWhenUsed="1"/>
     <w:lsdException w:name="annotation subject" w:semiHidden="1" w:unhideWhenUsed="1"/>
     <w:lsdException w:name="No List" w:semiHidden="1" w:unhideWhenUsed="1"/>
     <w:lsdException w:name="Outline List 1" w:semiHidden="1" w:unhideWhenUsed="1"/>
@@ -34854,10 +34773,8 @@
     <w:lsdException w:name="Table Subtle 2" w:semiHidden="1" w:unhideWhenUsed="1"/>
     <w:lsdException w:name="Table Web 1" w:semiHidden="1" w:unhideWhenUsed="1"/>
     <w:lsdException w:name="Table Web 2" w:semiHidden="1" w:unhideWhenUsed="1"/>
-    <w:lsdException w:name="Table Web 3" w:semiHidden="1" w:unhideWhenUsed="1"/>
     <w:lsdException w:name="Balloon Text" w:semiHidden="1" w:uiPriority="0" w:unhideWhenUsed="1"/>
     <w:lsdException w:name="Table Grid" w:uiPriority="0"/>
-    <w:lsdException w:name="Table Theme" w:semiHidden="1" w:unhideWhenUsed="1"/>
     <w:lsdException w:name="Placeholder Text" w:semiHidden="1"/>
     <w:lsdException w:name="No Spacing" w:uiPriority="1" w:qFormat="1"/>
     <w:lsdException w:name="Light Shading" w:uiPriority="60"/>
@@ -35077,6 +34994,7 @@
     <w:lsdException w:name="Smart Hyperlink" w:semiHidden="1" w:unhideWhenUsed="1"/>
     <w:lsdException w:name="Hashtag" w:semiHidden="1" w:unhideWhenUsed="1"/>
     <w:lsdException w:name="Unresolved Mention" w:semiHidden="1" w:unhideWhenUsed="1"/>
+    <w:lsdException w:name="Smart Link" w:semiHidden="1" w:unhideWhenUsed="1"/>
   </w:latentStyles>
   <w:style w:type="paragraph" w:default="1" w:styleId="Standard">
     <w:name w:val="Normal"/>

</xml_diff>